<commit_message>
updated generate sf9 for principal position
</commit_message>
<xml_diff>
--- a/Landing/Login/Page/template/report_card_template.docx
+++ b/Landing/Login/Page/template/report_card_template.docx
@@ -1414,16 +1414,7 @@
           <w:sz w:val="24"/>
           <w:szCs w:val="24"/>
         </w:rPr>
-        <w:t xml:space="preserve"> </w:t>
-      </w:r>
-      <w:proofErr w:type="gramStart"/>
-      <w:r>
-        <w:rPr>
-          <w:rFonts w:asciiTheme="majorHAnsi" w:hAnsiTheme="majorHAnsi"/>
-          <w:sz w:val="24"/>
-          <w:szCs w:val="24"/>
-        </w:rPr>
-        <w:t>Quarter</w:t>
+        <w:t xml:space="preserve"> Quarter</w:t>
       </w:r>
       <w:r>
         <w:rPr>
@@ -1441,7 +1432,6 @@
         </w:rPr>
         <w:tab/>
       </w:r>
-      <w:proofErr w:type="gramEnd"/>
       <w:r>
         <w:rPr>
           <w:rFonts w:asciiTheme="majorHAnsi" w:hAnsiTheme="majorHAnsi"/>
@@ -2289,31 +2279,7 @@
           <w:rFonts w:asciiTheme="majorHAnsi" w:hAnsiTheme="majorHAnsi"/>
           <w:u w:val="single"/>
         </w:rPr>
-        <w:t>${</w:t>
-      </w:r>
-      <w:proofErr w:type="spellStart"/>
-      <w:r>
-        <w:rPr>
-          <w:rFonts w:asciiTheme="majorHAnsi" w:hAnsiTheme="majorHAnsi"/>
-          <w:u w:val="single"/>
-        </w:rPr>
-        <w:t>school_</w:t>
-      </w:r>
-      <w:proofErr w:type="gramStart"/>
-      <w:r>
-        <w:rPr>
-          <w:rFonts w:asciiTheme="majorHAnsi" w:hAnsiTheme="majorHAnsi"/>
-          <w:u w:val="single"/>
-        </w:rPr>
-        <w:t>year</w:t>
-      </w:r>
-      <w:proofErr w:type="spellEnd"/>
-      <w:r>
-        <w:rPr>
-          <w:rFonts w:asciiTheme="majorHAnsi" w:hAnsiTheme="majorHAnsi"/>
-          <w:u w:val="single"/>
-        </w:rPr>
-        <w:t>}</w:t>
+        <w:t>${school_year}</w:t>
       </w:r>
       <w:r>
         <w:rPr>
@@ -2321,7 +2287,6 @@
         </w:rPr>
         <w:t>_</w:t>
       </w:r>
-      <w:proofErr w:type="gramEnd"/>
     </w:p>
     <w:p>
       <w:pPr>
@@ -2688,27 +2653,7 @@
                       <w:bCs/>
                       <w:lang w:val="en-PH"/>
                     </w:rPr>
-                    <w:t>${</w:t>
-                  </w:r>
-                  <w:proofErr w:type="spellStart"/>
-                  <w:r>
-                    <w:rPr>
-                      <w:rFonts w:asciiTheme="majorHAnsi" w:hAnsiTheme="majorHAnsi"/>
-                      <w:b/>
-                      <w:bCs/>
-                      <w:lang w:val="en-PH"/>
-                    </w:rPr>
-                    <w:t>lrn</w:t>
-                  </w:r>
-                  <w:proofErr w:type="spellEnd"/>
-                  <w:r>
-                    <w:rPr>
-                      <w:rFonts w:asciiTheme="majorHAnsi" w:hAnsiTheme="majorHAnsi"/>
-                      <w:b/>
-                      <w:bCs/>
-                      <w:lang w:val="en-PH"/>
-                    </w:rPr>
-                    <w:t>}</w:t>
+                    <w:t>${lrn}</w:t>
                   </w:r>
                 </w:p>
               </w:txbxContent>
@@ -3283,14 +3228,6 @@
       <w:r>
         <w:rPr>
           <w:rFonts w:asciiTheme="majorHAnsi" w:hAnsiTheme="majorHAnsi"/>
-          <w:sz w:val="20"/>
-          <w:szCs w:val="20"/>
-        </w:rPr>
-        <w:t xml:space="preserve">   </w:t>
-      </w:r>
-      <w:r>
-        <w:rPr>
-          <w:rFonts w:asciiTheme="majorHAnsi" w:hAnsiTheme="majorHAnsi"/>
         </w:rPr>
         <w:t>Teacher</w:t>
       </w:r>
@@ -3339,31 +3276,7 @@
         <w:rPr>
           <w:rFonts w:asciiTheme="majorHAnsi" w:hAnsiTheme="majorHAnsi"/>
         </w:rPr>
-        <w:t xml:space="preserve">   </w:t>
-      </w:r>
-      <w:r>
-        <w:rPr>
-          <w:rFonts w:asciiTheme="majorHAnsi" w:hAnsiTheme="majorHAnsi"/>
-        </w:rPr>
-        <w:t>Princi</w:t>
-      </w:r>
-      <w:r>
-        <w:rPr>
-          <w:rFonts w:asciiTheme="majorHAnsi" w:hAnsiTheme="majorHAnsi"/>
-        </w:rPr>
-        <w:t>p</w:t>
-      </w:r>
-      <w:r>
-        <w:rPr>
-          <w:rFonts w:asciiTheme="majorHAnsi" w:hAnsiTheme="majorHAnsi"/>
-        </w:rPr>
-        <w:t>al</w:t>
-      </w:r>
-      <w:r>
-        <w:rPr>
-          <w:rFonts w:asciiTheme="majorHAnsi" w:hAnsiTheme="majorHAnsi"/>
-        </w:rPr>
-        <w:t xml:space="preserve"> I</w:t>
+        <w:t>${principal_position}</w:t>
       </w:r>
     </w:p>
     <w:p>
@@ -3791,7 +3704,6 @@
           <w:szCs w:val="28"/>
         </w:rPr>
       </w:pPr>
-      <w:proofErr w:type="gramStart"/>
       <w:r>
         <w:rPr>
           <w:rFonts w:asciiTheme="majorHAnsi" w:hAnsiTheme="majorHAnsi"/>
@@ -3809,17 +3721,7 @@
           <w:sz w:val="24"/>
           <w:szCs w:val="28"/>
         </w:rPr>
-        <w:t>$</w:t>
-      </w:r>
-      <w:proofErr w:type="gramEnd"/>
-      <w:r>
-        <w:rPr>
-          <w:rFonts w:asciiTheme="majorHAnsi" w:hAnsiTheme="majorHAnsi"/>
-          <w:b/>
-          <w:sz w:val="24"/>
-          <w:szCs w:val="28"/>
-        </w:rPr>
-        <w:t>{grade_level2}</w:t>
+        <w:t>${grade_level2}</w:t>
       </w:r>
     </w:p>
     <w:p>
@@ -4445,29 +4347,7 @@
                 <w:sz w:val="8"/>
                 <w:szCs w:val="8"/>
               </w:rPr>
-              <w:t>${</w:t>
-            </w:r>
-            <w:proofErr w:type="spellStart"/>
-            <w:r>
-              <w:rPr>
-                <w:rFonts w:asciiTheme="majorHAnsi" w:hAnsiTheme="majorHAnsi"/>
-                <w:b/>
-                <w:bCs/>
-                <w:sz w:val="8"/>
-                <w:szCs w:val="8"/>
-              </w:rPr>
-              <w:t>f_final_rating</w:t>
-            </w:r>
-            <w:proofErr w:type="spellEnd"/>
-            <w:r>
-              <w:rPr>
-                <w:rFonts w:asciiTheme="majorHAnsi" w:hAnsiTheme="majorHAnsi"/>
-                <w:b/>
-                <w:bCs/>
-                <w:sz w:val="8"/>
-                <w:szCs w:val="8"/>
-              </w:rPr>
-              <w:t>}</w:t>
+              <w:t>${f_final_rating}</w:t>
             </w:r>
           </w:p>
         </w:tc>
@@ -4513,29 +4393,7 @@
                 <w:sz w:val="8"/>
                 <w:szCs w:val="8"/>
               </w:rPr>
-              <w:t>${</w:t>
-            </w:r>
-            <w:proofErr w:type="spellStart"/>
-            <w:r>
-              <w:rPr>
-                <w:rFonts w:asciiTheme="majorHAnsi" w:hAnsiTheme="majorHAnsi"/>
-                <w:b/>
-                <w:bCs/>
-                <w:sz w:val="8"/>
-                <w:szCs w:val="8"/>
-              </w:rPr>
-              <w:t>f_remarks</w:t>
-            </w:r>
-            <w:proofErr w:type="spellEnd"/>
-            <w:r>
-              <w:rPr>
-                <w:rFonts w:asciiTheme="majorHAnsi" w:hAnsiTheme="majorHAnsi"/>
-                <w:b/>
-                <w:bCs/>
-                <w:sz w:val="8"/>
-                <w:szCs w:val="8"/>
-              </w:rPr>
-              <w:t>}</w:t>
+              <w:t>${f_remarks}</w:t>
             </w:r>
           </w:p>
         </w:tc>
@@ -4752,29 +4610,7 @@
                 <w:sz w:val="8"/>
                 <w:szCs w:val="8"/>
               </w:rPr>
-              <w:t>${</w:t>
-            </w:r>
-            <w:proofErr w:type="spellStart"/>
-            <w:r>
-              <w:rPr>
-                <w:rFonts w:asciiTheme="majorHAnsi" w:hAnsiTheme="majorHAnsi"/>
-                <w:b/>
-                <w:bCs/>
-                <w:sz w:val="8"/>
-                <w:szCs w:val="8"/>
-              </w:rPr>
-              <w:t>e_final_rating</w:t>
-            </w:r>
-            <w:proofErr w:type="spellEnd"/>
-            <w:r>
-              <w:rPr>
-                <w:rFonts w:asciiTheme="majorHAnsi" w:hAnsiTheme="majorHAnsi"/>
-                <w:b/>
-                <w:bCs/>
-                <w:sz w:val="8"/>
-                <w:szCs w:val="8"/>
-              </w:rPr>
-              <w:t>}</w:t>
+              <w:t>${e_final_rating}</w:t>
             </w:r>
           </w:p>
         </w:tc>
@@ -4820,29 +4656,7 @@
                 <w:sz w:val="8"/>
                 <w:szCs w:val="8"/>
               </w:rPr>
-              <w:t>${</w:t>
-            </w:r>
-            <w:proofErr w:type="spellStart"/>
-            <w:r>
-              <w:rPr>
-                <w:rFonts w:asciiTheme="majorHAnsi" w:hAnsiTheme="majorHAnsi"/>
-                <w:b/>
-                <w:bCs/>
-                <w:sz w:val="8"/>
-                <w:szCs w:val="8"/>
-              </w:rPr>
-              <w:t>e_remarks</w:t>
-            </w:r>
-            <w:proofErr w:type="spellEnd"/>
-            <w:r>
-              <w:rPr>
-                <w:rFonts w:asciiTheme="majorHAnsi" w:hAnsiTheme="majorHAnsi"/>
-                <w:b/>
-                <w:bCs/>
-                <w:sz w:val="8"/>
-                <w:szCs w:val="8"/>
-              </w:rPr>
-              <w:t>}</w:t>
+              <w:t>${e_remarks}</w:t>
             </w:r>
           </w:p>
         </w:tc>
@@ -5061,7 +4875,6 @@
               </w:rPr>
               <w:t>${</w:t>
             </w:r>
-            <w:proofErr w:type="spellStart"/>
             <w:r>
               <w:rPr>
                 <w:rFonts w:asciiTheme="majorHAnsi" w:hAnsiTheme="majorHAnsi"/>
@@ -5080,18 +4893,7 @@
                 <w:sz w:val="8"/>
                 <w:szCs w:val="8"/>
               </w:rPr>
-              <w:t>_final_rating</w:t>
-            </w:r>
-            <w:proofErr w:type="spellEnd"/>
-            <w:r>
-              <w:rPr>
-                <w:rFonts w:asciiTheme="majorHAnsi" w:hAnsiTheme="majorHAnsi"/>
-                <w:b/>
-                <w:bCs/>
-                <w:sz w:val="8"/>
-                <w:szCs w:val="8"/>
-              </w:rPr>
-              <w:t>}</w:t>
+              <w:t>_final_rating}</w:t>
             </w:r>
           </w:p>
         </w:tc>
@@ -5139,7 +4941,6 @@
               </w:rPr>
               <w:t>${</w:t>
             </w:r>
-            <w:proofErr w:type="spellStart"/>
             <w:r>
               <w:rPr>
                 <w:rFonts w:asciiTheme="majorHAnsi" w:hAnsiTheme="majorHAnsi"/>
@@ -5158,18 +4959,7 @@
                 <w:sz w:val="8"/>
                 <w:szCs w:val="8"/>
               </w:rPr>
-              <w:t>_remarks</w:t>
-            </w:r>
-            <w:proofErr w:type="spellEnd"/>
-            <w:r>
-              <w:rPr>
-                <w:rFonts w:asciiTheme="majorHAnsi" w:hAnsiTheme="majorHAnsi"/>
-                <w:b/>
-                <w:bCs/>
-                <w:sz w:val="8"/>
-                <w:szCs w:val="8"/>
-              </w:rPr>
-              <w:t>}</w:t>
+              <w:t>_remarks}</w:t>
             </w:r>
           </w:p>
         </w:tc>
@@ -5436,7 +5226,6 @@
               </w:rPr>
               <w:t>${</w:t>
             </w:r>
-            <w:proofErr w:type="spellStart"/>
             <w:r>
               <w:rPr>
                 <w:rFonts w:asciiTheme="majorHAnsi" w:hAnsiTheme="majorHAnsi"/>
@@ -5455,18 +5244,7 @@
                 <w:sz w:val="8"/>
                 <w:szCs w:val="8"/>
               </w:rPr>
-              <w:t>_final_rating</w:t>
-            </w:r>
-            <w:proofErr w:type="spellEnd"/>
-            <w:r>
-              <w:rPr>
-                <w:rFonts w:asciiTheme="majorHAnsi" w:hAnsiTheme="majorHAnsi"/>
-                <w:b/>
-                <w:bCs/>
-                <w:sz w:val="8"/>
-                <w:szCs w:val="8"/>
-              </w:rPr>
-              <w:t>}</w:t>
+              <w:t>_final_rating}</w:t>
             </w:r>
           </w:p>
         </w:tc>
@@ -5514,7 +5292,6 @@
               </w:rPr>
               <w:t>${</w:t>
             </w:r>
-            <w:proofErr w:type="spellStart"/>
             <w:r>
               <w:rPr>
                 <w:rFonts w:asciiTheme="majorHAnsi" w:hAnsiTheme="majorHAnsi"/>
@@ -5533,18 +5310,7 @@
                 <w:sz w:val="8"/>
                 <w:szCs w:val="8"/>
               </w:rPr>
-              <w:t>_remarks</w:t>
-            </w:r>
-            <w:proofErr w:type="spellEnd"/>
-            <w:r>
-              <w:rPr>
-                <w:rFonts w:asciiTheme="majorHAnsi" w:hAnsiTheme="majorHAnsi"/>
-                <w:b/>
-                <w:bCs/>
-                <w:sz w:val="8"/>
-                <w:szCs w:val="8"/>
-              </w:rPr>
-              <w:t>}</w:t>
+              <w:t>_remarks}</w:t>
             </w:r>
           </w:p>
         </w:tc>
@@ -5564,37 +5330,12 @@
                 <w:sz w:val="24"/>
               </w:rPr>
             </w:pPr>
-            <w:proofErr w:type="spellStart"/>
-            <w:r>
-              <w:rPr>
-                <w:rFonts w:asciiTheme="majorHAnsi" w:hAnsiTheme="majorHAnsi"/>
-                <w:sz w:val="24"/>
-              </w:rPr>
-              <w:t>Araling</w:t>
-            </w:r>
-            <w:proofErr w:type="spellEnd"/>
-            <w:r>
-              <w:rPr>
-                <w:rFonts w:asciiTheme="majorHAnsi" w:hAnsiTheme="majorHAnsi"/>
-                <w:sz w:val="24"/>
-              </w:rPr>
-              <w:t xml:space="preserve"> </w:t>
-            </w:r>
-            <w:proofErr w:type="spellStart"/>
-            <w:r>
-              <w:rPr>
-                <w:rFonts w:asciiTheme="majorHAnsi" w:hAnsiTheme="majorHAnsi"/>
-                <w:sz w:val="24"/>
-              </w:rPr>
-              <w:t>Panlipunan</w:t>
-            </w:r>
-            <w:proofErr w:type="spellEnd"/>
-            <w:r>
-              <w:rPr>
-                <w:rFonts w:asciiTheme="majorHAnsi" w:hAnsiTheme="majorHAnsi"/>
-                <w:sz w:val="24"/>
-              </w:rPr>
-              <w:t xml:space="preserve"> (AP)</w:t>
+            <w:r>
+              <w:rPr>
+                <w:rFonts w:asciiTheme="majorHAnsi" w:hAnsiTheme="majorHAnsi"/>
+                <w:sz w:val="24"/>
+              </w:rPr>
+              <w:t>Araling Panlipunan (AP)</w:t>
             </w:r>
           </w:p>
         </w:tc>
@@ -5852,7 +5593,6 @@
               </w:rPr>
               <w:t>${</w:t>
             </w:r>
-            <w:proofErr w:type="spellStart"/>
             <w:r>
               <w:rPr>
                 <w:rFonts w:asciiTheme="majorHAnsi" w:hAnsiTheme="majorHAnsi"/>
@@ -5871,18 +5611,7 @@
                 <w:sz w:val="8"/>
                 <w:szCs w:val="8"/>
               </w:rPr>
-              <w:t>_final_rating</w:t>
-            </w:r>
-            <w:proofErr w:type="spellEnd"/>
-            <w:r>
-              <w:rPr>
-                <w:rFonts w:asciiTheme="majorHAnsi" w:hAnsiTheme="majorHAnsi"/>
-                <w:b/>
-                <w:bCs/>
-                <w:sz w:val="8"/>
-                <w:szCs w:val="8"/>
-              </w:rPr>
-              <w:t>}</w:t>
+              <w:t>_final_rating}</w:t>
             </w:r>
           </w:p>
         </w:tc>
@@ -5930,7 +5659,6 @@
               </w:rPr>
               <w:t>${</w:t>
             </w:r>
-            <w:proofErr w:type="spellStart"/>
             <w:r>
               <w:rPr>
                 <w:rFonts w:asciiTheme="majorHAnsi" w:hAnsiTheme="majorHAnsi"/>
@@ -5949,18 +5677,7 @@
                 <w:sz w:val="8"/>
                 <w:szCs w:val="8"/>
               </w:rPr>
-              <w:t>_remarks</w:t>
-            </w:r>
-            <w:proofErr w:type="spellEnd"/>
-            <w:r>
-              <w:rPr>
-                <w:rFonts w:asciiTheme="majorHAnsi" w:hAnsiTheme="majorHAnsi"/>
-                <w:b/>
-                <w:bCs/>
-                <w:sz w:val="8"/>
-                <w:szCs w:val="8"/>
-              </w:rPr>
-              <w:t>}</w:t>
+              <w:t>_remarks}</w:t>
             </w:r>
           </w:p>
         </w:tc>
@@ -5979,32 +5696,22 @@
                 <w:sz w:val="24"/>
               </w:rPr>
             </w:pPr>
-            <w:proofErr w:type="spellStart"/>
-            <w:r>
-              <w:rPr>
-                <w:rFonts w:asciiTheme="majorHAnsi" w:hAnsiTheme="majorHAnsi"/>
-                <w:sz w:val="24"/>
-              </w:rPr>
-              <w:t>Edukasyon</w:t>
-            </w:r>
-            <w:proofErr w:type="spellEnd"/>
-            <w:r>
-              <w:rPr>
-                <w:rFonts w:asciiTheme="majorHAnsi" w:hAnsiTheme="majorHAnsi"/>
-                <w:sz w:val="24"/>
-              </w:rPr>
-              <w:t xml:space="preserve"> sa </w:t>
-            </w:r>
-          </w:p>
-          <w:p>
-            <w:pPr>
-              <w:pStyle w:val="NoSpacing"/>
-              <w:rPr>
-                <w:rFonts w:asciiTheme="majorHAnsi" w:hAnsiTheme="majorHAnsi"/>
-                <w:sz w:val="24"/>
-              </w:rPr>
-            </w:pPr>
-            <w:proofErr w:type="spellStart"/>
+            <w:r>
+              <w:rPr>
+                <w:rFonts w:asciiTheme="majorHAnsi" w:hAnsiTheme="majorHAnsi"/>
+                <w:sz w:val="24"/>
+              </w:rPr>
+              <w:t xml:space="preserve">Edukasyon sa </w:t>
+            </w:r>
+          </w:p>
+          <w:p>
+            <w:pPr>
+              <w:pStyle w:val="NoSpacing"/>
+              <w:rPr>
+                <w:rFonts w:asciiTheme="majorHAnsi" w:hAnsiTheme="majorHAnsi"/>
+                <w:sz w:val="24"/>
+              </w:rPr>
+            </w:pPr>
             <w:r>
               <w:rPr>
                 <w:rFonts w:asciiTheme="majorHAnsi" w:hAnsiTheme="majorHAnsi"/>
@@ -6019,7 +5726,6 @@
               </w:rPr>
               <w:t>agpapakatao</w:t>
             </w:r>
-            <w:proofErr w:type="spellEnd"/>
             <w:r>
               <w:rPr>
                 <w:rFonts w:asciiTheme="majorHAnsi" w:hAnsiTheme="majorHAnsi"/>
@@ -6032,23 +5738,7 @@
                 <w:rFonts w:asciiTheme="majorHAnsi" w:hAnsiTheme="majorHAnsi"/>
                 <w:sz w:val="24"/>
               </w:rPr>
-              <w:t>(</w:t>
-            </w:r>
-            <w:proofErr w:type="spellStart"/>
-            <w:r>
-              <w:rPr>
-                <w:rFonts w:asciiTheme="majorHAnsi" w:hAnsiTheme="majorHAnsi"/>
-                <w:sz w:val="24"/>
-              </w:rPr>
-              <w:t>EsP</w:t>
-            </w:r>
-            <w:proofErr w:type="spellEnd"/>
-            <w:r>
-              <w:rPr>
-                <w:rFonts w:asciiTheme="majorHAnsi" w:hAnsiTheme="majorHAnsi"/>
-                <w:sz w:val="24"/>
-              </w:rPr>
-              <w:t>)</w:t>
+              <w:t>(EsP)</w:t>
             </w:r>
           </w:p>
         </w:tc>
@@ -6284,9 +5974,8 @@
                 <w:sz w:val="8"/>
                 <w:szCs w:val="8"/>
               </w:rPr>
-              <w:t>${</w:t>
-            </w:r>
-            <w:proofErr w:type="spellStart"/>
+              <w:t>${e</w:t>
+            </w:r>
             <w:r>
               <w:rPr>
                 <w:rFonts w:asciiTheme="majorHAnsi" w:hAnsiTheme="majorHAnsi"/>
@@ -6295,7 +5984,7 @@
                 <w:sz w:val="8"/>
                 <w:szCs w:val="8"/>
               </w:rPr>
-              <w:t>e</w:t>
+              <w:t>p</w:t>
             </w:r>
             <w:r>
               <w:rPr>
@@ -6305,28 +5994,7 @@
                 <w:sz w:val="8"/>
                 <w:szCs w:val="8"/>
               </w:rPr>
-              <w:t>p</w:t>
-            </w:r>
-            <w:r>
-              <w:rPr>
-                <w:rFonts w:asciiTheme="majorHAnsi" w:hAnsiTheme="majorHAnsi"/>
-                <w:b/>
-                <w:bCs/>
-                <w:sz w:val="8"/>
-                <w:szCs w:val="8"/>
-              </w:rPr>
-              <w:t>_final_rating</w:t>
-            </w:r>
-            <w:proofErr w:type="spellEnd"/>
-            <w:r>
-              <w:rPr>
-                <w:rFonts w:asciiTheme="majorHAnsi" w:hAnsiTheme="majorHAnsi"/>
-                <w:b/>
-                <w:bCs/>
-                <w:sz w:val="8"/>
-                <w:szCs w:val="8"/>
-              </w:rPr>
-              <w:t>}</w:t>
+              <w:t>_final_rating}</w:t>
             </w:r>
           </w:p>
         </w:tc>
@@ -6373,7 +6041,6 @@
               </w:rPr>
               <w:t>${</w:t>
             </w:r>
-            <w:proofErr w:type="spellStart"/>
             <w:r>
               <w:rPr>
                 <w:rFonts w:asciiTheme="majorHAnsi" w:hAnsiTheme="majorHAnsi"/>
@@ -6392,18 +6059,7 @@
                 <w:sz w:val="8"/>
                 <w:szCs w:val="8"/>
               </w:rPr>
-              <w:t>_remarks</w:t>
-            </w:r>
-            <w:proofErr w:type="spellEnd"/>
-            <w:r>
-              <w:rPr>
-                <w:rFonts w:asciiTheme="majorHAnsi" w:hAnsiTheme="majorHAnsi"/>
-                <w:b/>
-                <w:bCs/>
-                <w:sz w:val="8"/>
-                <w:szCs w:val="8"/>
-              </w:rPr>
-              <w:t>}</w:t>
+              <w:t>_remarks}</w:t>
             </w:r>
           </w:p>
         </w:tc>
@@ -6686,7 +6342,6 @@
               </w:rPr>
               <w:t>${</w:t>
             </w:r>
-            <w:proofErr w:type="spellStart"/>
             <w:r>
               <w:rPr>
                 <w:rFonts w:asciiTheme="majorHAnsi" w:hAnsiTheme="majorHAnsi"/>
@@ -6705,18 +6360,7 @@
                 <w:sz w:val="8"/>
                 <w:szCs w:val="8"/>
               </w:rPr>
-              <w:t>_final_rating</w:t>
-            </w:r>
-            <w:proofErr w:type="spellEnd"/>
-            <w:r>
-              <w:rPr>
-                <w:rFonts w:asciiTheme="majorHAnsi" w:hAnsiTheme="majorHAnsi"/>
-                <w:b/>
-                <w:bCs/>
-                <w:sz w:val="8"/>
-                <w:szCs w:val="8"/>
-              </w:rPr>
-              <w:t>}</w:t>
+              <w:t>_final_rating}</w:t>
             </w:r>
           </w:p>
         </w:tc>
@@ -6763,7 +6407,6 @@
               </w:rPr>
               <w:t>${</w:t>
             </w:r>
-            <w:proofErr w:type="spellStart"/>
             <w:r>
               <w:rPr>
                 <w:rFonts w:asciiTheme="majorHAnsi" w:hAnsiTheme="majorHAnsi"/>
@@ -6782,18 +6425,7 @@
                 <w:sz w:val="8"/>
                 <w:szCs w:val="8"/>
               </w:rPr>
-              <w:t>_remarks</w:t>
-            </w:r>
-            <w:proofErr w:type="spellEnd"/>
-            <w:r>
-              <w:rPr>
-                <w:rFonts w:asciiTheme="majorHAnsi" w:hAnsiTheme="majorHAnsi"/>
-                <w:b/>
-                <w:bCs/>
-                <w:sz w:val="8"/>
-                <w:szCs w:val="8"/>
-              </w:rPr>
-              <w:t>}</w:t>
+              <w:t>_remarks}</w:t>
             </w:r>
           </w:p>
         </w:tc>
@@ -7083,7 +6715,6 @@
               </w:rPr>
               <w:t>${</w:t>
             </w:r>
-            <w:proofErr w:type="spellStart"/>
             <w:r>
               <w:rPr>
                 <w:rFonts w:asciiTheme="majorHAnsi" w:hAnsiTheme="majorHAnsi"/>
@@ -7102,18 +6733,7 @@
                 <w:sz w:val="8"/>
                 <w:szCs w:val="8"/>
               </w:rPr>
-              <w:t>_final_rating</w:t>
-            </w:r>
-            <w:proofErr w:type="spellEnd"/>
-            <w:r>
-              <w:rPr>
-                <w:rFonts w:asciiTheme="majorHAnsi" w:hAnsiTheme="majorHAnsi"/>
-                <w:b/>
-                <w:bCs/>
-                <w:sz w:val="8"/>
-                <w:szCs w:val="8"/>
-              </w:rPr>
-              <w:t>}</w:t>
+              <w:t>_final_rating}</w:t>
             </w:r>
           </w:p>
         </w:tc>
@@ -7161,7 +6781,6 @@
               </w:rPr>
               <w:t>${</w:t>
             </w:r>
-            <w:proofErr w:type="spellStart"/>
             <w:r>
               <w:rPr>
                 <w:rFonts w:asciiTheme="majorHAnsi" w:hAnsiTheme="majorHAnsi"/>
@@ -7180,18 +6799,7 @@
                 <w:sz w:val="8"/>
                 <w:szCs w:val="8"/>
               </w:rPr>
-              <w:t>_remarks</w:t>
-            </w:r>
-            <w:proofErr w:type="spellEnd"/>
-            <w:r>
-              <w:rPr>
-                <w:rFonts w:asciiTheme="majorHAnsi" w:hAnsiTheme="majorHAnsi"/>
-                <w:b/>
-                <w:bCs/>
-                <w:sz w:val="8"/>
-                <w:szCs w:val="8"/>
-              </w:rPr>
-              <w:t>}</w:t>
+              <w:t>_remarks}</w:t>
             </w:r>
           </w:p>
         </w:tc>
@@ -8367,29 +7975,7 @@
                 <w:sz w:val="8"/>
                 <w:szCs w:val="8"/>
               </w:rPr>
-              <w:t>${</w:t>
-            </w:r>
-            <w:proofErr w:type="spellStart"/>
-            <w:r>
-              <w:rPr>
-                <w:rFonts w:asciiTheme="majorHAnsi" w:hAnsiTheme="majorHAnsi"/>
-                <w:b/>
-                <w:bCs/>
-                <w:sz w:val="8"/>
-                <w:szCs w:val="8"/>
-              </w:rPr>
-              <w:t>ga_final_rating</w:t>
-            </w:r>
-            <w:proofErr w:type="spellEnd"/>
-            <w:r>
-              <w:rPr>
-                <w:rFonts w:asciiTheme="majorHAnsi" w:hAnsiTheme="majorHAnsi"/>
-                <w:b/>
-                <w:bCs/>
-                <w:sz w:val="8"/>
-                <w:szCs w:val="8"/>
-              </w:rPr>
-              <w:t>}</w:t>
+              <w:t>${ga_final_rating}</w:t>
             </w:r>
           </w:p>
         </w:tc>
@@ -8438,29 +8024,7 @@
                 <w:sz w:val="8"/>
                 <w:szCs w:val="8"/>
               </w:rPr>
-              <w:t>${</w:t>
-            </w:r>
-            <w:proofErr w:type="spellStart"/>
-            <w:r>
-              <w:rPr>
-                <w:rFonts w:asciiTheme="majorHAnsi" w:hAnsiTheme="majorHAnsi"/>
-                <w:b/>
-                <w:bCs/>
-                <w:sz w:val="8"/>
-                <w:szCs w:val="8"/>
-              </w:rPr>
-              <w:t>ga_remarks</w:t>
-            </w:r>
-            <w:proofErr w:type="spellEnd"/>
-            <w:r>
-              <w:rPr>
-                <w:rFonts w:asciiTheme="majorHAnsi" w:hAnsiTheme="majorHAnsi"/>
-                <w:b/>
-                <w:bCs/>
-                <w:sz w:val="8"/>
-                <w:szCs w:val="8"/>
-              </w:rPr>
-              <w:t>}</w:t>
+              <w:t>${ga_remarks}</w:t>
             </w:r>
           </w:p>
         </w:tc>
@@ -9327,18 +8891,8 @@
                 <w:sz w:val="24"/>
                 <w:szCs w:val="24"/>
               </w:rPr>
-              <w:t xml:space="preserve">1. </w:t>
-            </w:r>
-            <w:proofErr w:type="spellStart"/>
-            <w:r>
-              <w:rPr>
-                <w:rFonts w:asciiTheme="majorHAnsi" w:hAnsiTheme="majorHAnsi"/>
-                <w:sz w:val="24"/>
-                <w:szCs w:val="24"/>
-              </w:rPr>
-              <w:t>Maka-Diyos</w:t>
-            </w:r>
-            <w:proofErr w:type="spellEnd"/>
+              <w:t>1. Maka-Diyos</w:t>
+            </w:r>
           </w:p>
         </w:tc>
         <w:tc>
@@ -9468,18 +9022,8 @@
                 <w:sz w:val="24"/>
                 <w:szCs w:val="24"/>
               </w:rPr>
-              <w:t xml:space="preserve">2. </w:t>
-            </w:r>
-            <w:proofErr w:type="spellStart"/>
-            <w:r>
-              <w:rPr>
-                <w:rFonts w:asciiTheme="majorHAnsi" w:hAnsiTheme="majorHAnsi"/>
-                <w:sz w:val="24"/>
-                <w:szCs w:val="24"/>
-              </w:rPr>
-              <w:t>Makatao</w:t>
-            </w:r>
-            <w:proofErr w:type="spellEnd"/>
+              <w:t>2. Makatao</w:t>
+            </w:r>
           </w:p>
         </w:tc>
         <w:tc>
@@ -9609,54 +9153,26 @@
                 <w:sz w:val="24"/>
                 <w:szCs w:val="24"/>
               </w:rPr>
-              <w:t xml:space="preserve">3. </w:t>
-            </w:r>
-            <w:proofErr w:type="spellStart"/>
-            <w:r>
+              <w:t>3. Maka-</w:t>
+            </w:r>
+          </w:p>
+          <w:p>
+            <w:pPr>
+              <w:pStyle w:val="NoSpacing"/>
               <w:rPr>
                 <w:rFonts w:asciiTheme="majorHAnsi" w:hAnsiTheme="majorHAnsi"/>
                 <w:sz w:val="24"/>
                 <w:szCs w:val="24"/>
               </w:rPr>
-              <w:t>Maka</w:t>
-            </w:r>
-            <w:proofErr w:type="spellEnd"/>
+            </w:pPr>
             <w:r>
               <w:rPr>
                 <w:rFonts w:asciiTheme="majorHAnsi" w:hAnsiTheme="majorHAnsi"/>
                 <w:sz w:val="24"/>
                 <w:szCs w:val="24"/>
               </w:rPr>
-              <w:t>-</w:t>
-            </w:r>
-          </w:p>
-          <w:p>
-            <w:pPr>
-              <w:pStyle w:val="NoSpacing"/>
-              <w:rPr>
-                <w:rFonts w:asciiTheme="majorHAnsi" w:hAnsiTheme="majorHAnsi"/>
-                <w:sz w:val="24"/>
-                <w:szCs w:val="24"/>
-              </w:rPr>
-            </w:pPr>
-            <w:r>
-              <w:rPr>
-                <w:rFonts w:asciiTheme="majorHAnsi" w:hAnsiTheme="majorHAnsi"/>
-                <w:sz w:val="24"/>
-                <w:szCs w:val="24"/>
-              </w:rPr>
-              <w:t xml:space="preserve">         </w:t>
-            </w:r>
-            <w:proofErr w:type="spellStart"/>
-            <w:r>
-              <w:rPr>
-                <w:rFonts w:asciiTheme="majorHAnsi" w:hAnsiTheme="majorHAnsi"/>
-                <w:sz w:val="24"/>
-                <w:szCs w:val="24"/>
-              </w:rPr>
-              <w:t>kalikasan</w:t>
-            </w:r>
-            <w:proofErr w:type="spellEnd"/>
+              <w:t xml:space="preserve">         kalikasan</w:t>
+            </w:r>
           </w:p>
         </w:tc>
         <w:tc>
@@ -9817,18 +9333,8 @@
                 <w:sz w:val="24"/>
                 <w:szCs w:val="24"/>
               </w:rPr>
-              <w:t xml:space="preserve">4. </w:t>
-            </w:r>
-            <w:proofErr w:type="spellStart"/>
-            <w:r>
-              <w:rPr>
-                <w:rFonts w:asciiTheme="majorHAnsi" w:hAnsiTheme="majorHAnsi"/>
-                <w:sz w:val="24"/>
-                <w:szCs w:val="24"/>
-              </w:rPr>
-              <w:t>Makabansa</w:t>
-            </w:r>
-            <w:proofErr w:type="spellEnd"/>
+              <w:t>4. Makabansa</w:t>
+            </w:r>
           </w:p>
         </w:tc>
         <w:tc>

</xml_diff>